<commit_message>
adding adjustments to non-functional please view it soon
</commit_message>
<xml_diff>
--- a/Phase two/Phase two.docx
+++ b/Phase two/Phase two.docx
@@ -214,28 +214,12 @@
                                             <w:color w:val="000000" w:themeColor="text1"/>
                                           </w:rPr>
                                         </w:pPr>
-                                        <w:proofErr w:type="spellStart"/>
                                         <w:r>
                                           <w:rPr>
                                             <w:color w:val="000000" w:themeColor="text1"/>
                                           </w:rPr>
-                                          <w:t>Fatema</w:t>
+                                          <w:t>Fatema Alteneiji</w:t>
                                         </w:r>
-                                        <w:proofErr w:type="spellEnd"/>
-                                        <w:r>
-                                          <w:rPr>
-                                            <w:color w:val="000000" w:themeColor="text1"/>
-                                          </w:rPr>
-                                          <w:t xml:space="preserve"> </w:t>
-                                        </w:r>
-                                        <w:proofErr w:type="spellStart"/>
-                                        <w:r>
-                                          <w:rPr>
-                                            <w:color w:val="000000" w:themeColor="text1"/>
-                                          </w:rPr>
-                                          <w:t>Alteneiji</w:t>
-                                        </w:r>
-                                        <w:proofErr w:type="spellEnd"/>
                                       </w:p>
                                     </w:tc>
                                     <w:tc>
@@ -275,19 +259,11 @@
                                             <w:color w:val="000000" w:themeColor="text1"/>
                                           </w:rPr>
                                         </w:pPr>
-                                        <w:proofErr w:type="spellStart"/>
                                         <w:r>
                                           <w:rPr>
                                             <w:color w:val="000000" w:themeColor="text1"/>
                                           </w:rPr>
-                                          <w:t>Moosa</w:t>
-                                        </w:r>
-                                        <w:proofErr w:type="spellEnd"/>
-                                        <w:r>
-                                          <w:rPr>
-                                            <w:color w:val="000000" w:themeColor="text1"/>
-                                          </w:rPr>
-                                          <w:t xml:space="preserve"> Hana</w:t>
+                                          <w:t>Moosa Hana</w:t>
                                         </w:r>
                                       </w:p>
                                     </w:tc>
@@ -328,19 +304,11 @@
                                             <w:color w:val="000000" w:themeColor="text1"/>
                                           </w:rPr>
                                         </w:pPr>
-                                        <w:proofErr w:type="spellStart"/>
                                         <w:r>
                                           <w:rPr>
                                             <w:color w:val="000000" w:themeColor="text1"/>
                                           </w:rPr>
-                                          <w:t>Saurabh</w:t>
-                                        </w:r>
-                                        <w:proofErr w:type="spellEnd"/>
-                                        <w:r>
-                                          <w:rPr>
-                                            <w:color w:val="000000" w:themeColor="text1"/>
-                                          </w:rPr>
-                                          <w:t xml:space="preserve"> Tiwari</w:t>
+                                          <w:t>Saurabh Tiwari</w:t>
                                         </w:r>
                                       </w:p>
                                     </w:tc>
@@ -429,28 +397,12 @@
                                             <w:color w:val="000000" w:themeColor="text1"/>
                                           </w:rPr>
                                         </w:pPr>
-                                        <w:proofErr w:type="spellStart"/>
                                         <w:r>
                                           <w:rPr>
                                             <w:color w:val="000000" w:themeColor="text1"/>
                                           </w:rPr>
-                                          <w:t>Chethan</w:t>
+                                          <w:t>Chethan Appaji</w:t>
                                         </w:r>
-                                        <w:proofErr w:type="spellEnd"/>
-                                        <w:r>
-                                          <w:rPr>
-                                            <w:color w:val="000000" w:themeColor="text1"/>
-                                          </w:rPr>
-                                          <w:t xml:space="preserve"> </w:t>
-                                        </w:r>
-                                        <w:proofErr w:type="spellStart"/>
-                                        <w:r>
-                                          <w:rPr>
-                                            <w:color w:val="000000" w:themeColor="text1"/>
-                                          </w:rPr>
-                                          <w:t>Appaji</w:t>
-                                        </w:r>
-                                        <w:proofErr w:type="spellEnd"/>
                                       </w:p>
                                     </w:tc>
                                     <w:tc>
@@ -730,28 +682,12 @@
                                       <w:color w:val="000000" w:themeColor="text1"/>
                                     </w:rPr>
                                   </w:pPr>
-                                  <w:proofErr w:type="spellStart"/>
                                   <w:r>
                                     <w:rPr>
                                       <w:color w:val="000000" w:themeColor="text1"/>
                                     </w:rPr>
-                                    <w:t>Fatema</w:t>
+                                    <w:t>Fatema Alteneiji</w:t>
                                   </w:r>
-                                  <w:proofErr w:type="spellEnd"/>
-                                  <w:r>
-                                    <w:rPr>
-                                      <w:color w:val="000000" w:themeColor="text1"/>
-                                    </w:rPr>
-                                    <w:t xml:space="preserve"> </w:t>
-                                  </w:r>
-                                  <w:proofErr w:type="spellStart"/>
-                                  <w:r>
-                                    <w:rPr>
-                                      <w:color w:val="000000" w:themeColor="text1"/>
-                                    </w:rPr>
-                                    <w:t>Alteneiji</w:t>
-                                  </w:r>
-                                  <w:proofErr w:type="spellEnd"/>
                                 </w:p>
                               </w:tc>
                               <w:tc>
@@ -791,19 +727,11 @@
                                       <w:color w:val="000000" w:themeColor="text1"/>
                                     </w:rPr>
                                   </w:pPr>
-                                  <w:proofErr w:type="spellStart"/>
                                   <w:r>
                                     <w:rPr>
                                       <w:color w:val="000000" w:themeColor="text1"/>
                                     </w:rPr>
-                                    <w:t>Moosa</w:t>
-                                  </w:r>
-                                  <w:proofErr w:type="spellEnd"/>
-                                  <w:r>
-                                    <w:rPr>
-                                      <w:color w:val="000000" w:themeColor="text1"/>
-                                    </w:rPr>
-                                    <w:t xml:space="preserve"> Hana</w:t>
+                                    <w:t>Moosa Hana</w:t>
                                   </w:r>
                                 </w:p>
                               </w:tc>
@@ -844,19 +772,11 @@
                                       <w:color w:val="000000" w:themeColor="text1"/>
                                     </w:rPr>
                                   </w:pPr>
-                                  <w:proofErr w:type="spellStart"/>
                                   <w:r>
                                     <w:rPr>
                                       <w:color w:val="000000" w:themeColor="text1"/>
                                     </w:rPr>
-                                    <w:t>Saurabh</w:t>
-                                  </w:r>
-                                  <w:proofErr w:type="spellEnd"/>
-                                  <w:r>
-                                    <w:rPr>
-                                      <w:color w:val="000000" w:themeColor="text1"/>
-                                    </w:rPr>
-                                    <w:t xml:space="preserve"> Tiwari</w:t>
+                                    <w:t>Saurabh Tiwari</w:t>
                                   </w:r>
                                 </w:p>
                               </w:tc>
@@ -945,28 +865,12 @@
                                       <w:color w:val="000000" w:themeColor="text1"/>
                                     </w:rPr>
                                   </w:pPr>
-                                  <w:proofErr w:type="spellStart"/>
                                   <w:r>
                                     <w:rPr>
                                       <w:color w:val="000000" w:themeColor="text1"/>
                                     </w:rPr>
-                                    <w:t>Chethan</w:t>
+                                    <w:t>Chethan Appaji</w:t>
                                   </w:r>
-                                  <w:proofErr w:type="spellEnd"/>
-                                  <w:r>
-                                    <w:rPr>
-                                      <w:color w:val="000000" w:themeColor="text1"/>
-                                    </w:rPr>
-                                    <w:t xml:space="preserve"> </w:t>
-                                  </w:r>
-                                  <w:proofErr w:type="spellStart"/>
-                                  <w:r>
-                                    <w:rPr>
-                                      <w:color w:val="000000" w:themeColor="text1"/>
-                                    </w:rPr>
-                                    <w:t>Appaji</w:t>
-                                  </w:r>
-                                  <w:proofErr w:type="spellEnd"/>
                                 </w:p>
                               </w:tc>
                               <w:tc>
@@ -1159,25 +1063,39 @@
           <w:pPr>
             <w:pStyle w:val="TOC1"/>
             <w:tabs>
-              <w:tab w:val="right" w:pos="9350"/>
+              <w:tab w:val="right" w:leader="dot" w:pos="9350"/>
             </w:tabs>
             <w:rPr>
               <w:b w:val="0"/>
               <w:bCs w:val="0"/>
-              <w:caps w:val="0"/>
               <w:noProof/>
-              <w:sz w:val="24"/>
-              <w:szCs w:val="24"/>
-              <w:u w:val="none"/>
             </w:rPr>
           </w:pPr>
           <w:r>
+            <w:rPr>
+              <w:b w:val="0"/>
+              <w:bCs w:val="0"/>
+              <w:caps/>
+              <w:u w:val="single"/>
+            </w:rPr>
             <w:fldChar w:fldCharType="begin"/>
           </w:r>
           <w:r>
-            <w:instrText xml:space="preserve"> TOC \o "1-3" </w:instrText>
+            <w:rPr>
+              <w:b w:val="0"/>
+              <w:bCs w:val="0"/>
+              <w:caps/>
+              <w:u w:val="single"/>
+            </w:rPr>
+            <w:instrText xml:space="preserve"> TOC \o "1-2" </w:instrText>
           </w:r>
           <w:r>
+            <w:rPr>
+              <w:b w:val="0"/>
+              <w:bCs w:val="0"/>
+              <w:caps/>
+              <w:u w:val="single"/>
+            </w:rPr>
             <w:fldChar w:fldCharType="separate"/>
           </w:r>
           <w:r>
@@ -1202,7 +1120,7 @@
             <w:rPr>
               <w:noProof/>
             </w:rPr>
-            <w:instrText xml:space="preserve"> PAGEREF _Toc445481579 \h </w:instrText>
+            <w:instrText xml:space="preserve"> PAGEREF _Toc445493275 \h </w:instrText>
           </w:r>
           <w:r>
             <w:rPr>
@@ -1232,16 +1150,12 @@
           <w:pPr>
             <w:pStyle w:val="TOC1"/>
             <w:tabs>
-              <w:tab w:val="right" w:pos="9350"/>
+              <w:tab w:val="right" w:leader="dot" w:pos="9350"/>
             </w:tabs>
             <w:rPr>
               <w:b w:val="0"/>
               <w:bCs w:val="0"/>
-              <w:caps w:val="0"/>
               <w:noProof/>
-              <w:sz w:val="24"/>
-              <w:szCs w:val="24"/>
-              <w:u w:val="none"/>
             </w:rPr>
           </w:pPr>
           <w:r>
@@ -1266,7 +1180,69 @@
             <w:rPr>
               <w:noProof/>
             </w:rPr>
-            <w:instrText xml:space="preserve"> PAGEREF _Toc445481580 \h </w:instrText>
+            <w:instrText xml:space="preserve"> PAGEREF _Toc445493276 \h </w:instrText>
+          </w:r>
+          <w:r>
+            <w:rPr>
+              <w:noProof/>
+            </w:rPr>
+          </w:r>
+          <w:r>
+            <w:rPr>
+              <w:noProof/>
+            </w:rPr>
+            <w:fldChar w:fldCharType="separate"/>
+          </w:r>
+          <w:r>
+            <w:rPr>
+              <w:noProof/>
+            </w:rPr>
+            <w:t>5</w:t>
+          </w:r>
+          <w:r>
+            <w:rPr>
+              <w:noProof/>
+            </w:rPr>
+            <w:fldChar w:fldCharType="end"/>
+          </w:r>
+        </w:p>
+        <w:p>
+          <w:pPr>
+            <w:pStyle w:val="TOC2"/>
+            <w:tabs>
+              <w:tab w:val="right" w:leader="dot" w:pos="9350"/>
+            </w:tabs>
+            <w:rPr>
+              <w:b w:val="0"/>
+              <w:bCs w:val="0"/>
+              <w:noProof/>
+              <w:sz w:val="24"/>
+              <w:szCs w:val="24"/>
+            </w:rPr>
+          </w:pPr>
+          <w:r>
+            <w:rPr>
+              <w:noProof/>
+            </w:rPr>
+            <w:t>Functional requirements:</w:t>
+          </w:r>
+          <w:r>
+            <w:rPr>
+              <w:noProof/>
+            </w:rPr>
+            <w:tab/>
+          </w:r>
+          <w:r>
+            <w:rPr>
+              <w:noProof/>
+            </w:rPr>
+            <w:fldChar w:fldCharType="begin"/>
+          </w:r>
+          <w:r>
+            <w:rPr>
+              <w:noProof/>
+            </w:rPr>
+            <w:instrText xml:space="preserve"> PAGEREF _Toc445493277 \h </w:instrText>
           </w:r>
           <w:r>
             <w:rPr>
@@ -1296,16 +1272,12 @@
           <w:pPr>
             <w:pStyle w:val="TOC1"/>
             <w:tabs>
-              <w:tab w:val="right" w:pos="9350"/>
+              <w:tab w:val="right" w:leader="dot" w:pos="9350"/>
             </w:tabs>
             <w:rPr>
               <w:b w:val="0"/>
               <w:bCs w:val="0"/>
-              <w:caps w:val="0"/>
               <w:noProof/>
-              <w:sz w:val="24"/>
-              <w:szCs w:val="24"/>
-              <w:u w:val="none"/>
             </w:rPr>
           </w:pPr>
           <w:r>
@@ -1330,7 +1302,7 @@
             <w:rPr>
               <w:noProof/>
             </w:rPr>
-            <w:instrText xml:space="preserve"> PAGEREF _Toc445481581 \h </w:instrText>
+            <w:instrText xml:space="preserve"> PAGEREF _Toc445493278 \h </w:instrText>
           </w:r>
           <w:r>
             <w:rPr>
@@ -1360,16 +1332,12 @@
           <w:pPr>
             <w:pStyle w:val="TOC1"/>
             <w:tabs>
-              <w:tab w:val="right" w:pos="9350"/>
+              <w:tab w:val="right" w:leader="dot" w:pos="9350"/>
             </w:tabs>
             <w:rPr>
               <w:b w:val="0"/>
               <w:bCs w:val="0"/>
-              <w:caps w:val="0"/>
               <w:noProof/>
-              <w:sz w:val="24"/>
-              <w:szCs w:val="24"/>
-              <w:u w:val="none"/>
             </w:rPr>
           </w:pPr>
           <w:r>
@@ -1394,7 +1362,7 @@
             <w:rPr>
               <w:noProof/>
             </w:rPr>
-            <w:instrText xml:space="preserve"> PAGEREF _Toc445481582 \h </w:instrText>
+            <w:instrText xml:space="preserve"> PAGEREF _Toc445493279 \h </w:instrText>
           </w:r>
           <w:r>
             <w:rPr>
@@ -1425,6 +1393,14 @@
             <w:spacing w:line="480" w:lineRule="auto"/>
           </w:pPr>
           <w:r>
+            <w:rPr>
+              <w:b/>
+              <w:bCs/>
+              <w:caps/>
+              <w:sz w:val="24"/>
+              <w:szCs w:val="24"/>
+              <w:u w:val="single"/>
+            </w:rPr>
             <w:fldChar w:fldCharType="end"/>
           </w:r>
         </w:p>
@@ -1523,6 +1499,12 @@
     </w:p>
     <w:p>
       <w:pPr>
+        <w:spacing w:line="480" w:lineRule="auto"/>
+        <w:ind w:firstLine="0"/>
+      </w:pPr>
+    </w:p>
+    <w:p>
+      <w:pPr>
         <w:pStyle w:val="Heading1"/>
         <w:spacing w:line="480" w:lineRule="auto"/>
         <w:rPr>
@@ -1530,7 +1512,7 @@
           <w:szCs w:val="28"/>
         </w:rPr>
       </w:pPr>
-      <w:bookmarkStart w:id="0" w:name="_Toc445481579"/>
+      <w:bookmarkStart w:id="0" w:name="_Toc445493275"/>
       <w:r>
         <w:rPr>
           <w:sz w:val="28"/>
@@ -1548,15 +1530,6 @@
           <w:szCs w:val="24"/>
         </w:rPr>
       </w:pPr>
-    </w:p>
-    <w:p>
-      <w:pPr>
-        <w:spacing w:line="480" w:lineRule="auto"/>
-        <w:rPr>
-          <w:sz w:val="24"/>
-          <w:szCs w:val="24"/>
-        </w:rPr>
-      </w:pPr>
       <w:r>
         <w:rPr>
           <w:sz w:val="24"/>
@@ -1564,21 +1537,12 @@
         </w:rPr>
         <w:t xml:space="preserve">A research has been done on what possible users might want, in a tourist application, a questionnaire has been given to a number of people in </w:t>
       </w:r>
-      <w:proofErr w:type="spellStart"/>
-      <w:r>
-        <w:rPr>
-          <w:sz w:val="24"/>
-          <w:szCs w:val="24"/>
-        </w:rPr>
-        <w:t>defferent</w:t>
-      </w:r>
-      <w:proofErr w:type="spellEnd"/>
-      <w:r>
-        <w:rPr>
-          <w:sz w:val="24"/>
-          <w:szCs w:val="24"/>
-        </w:rPr>
-        <w:t xml:space="preserve"> age groups</w:t>
+      <w:r>
+        <w:rPr>
+          <w:sz w:val="24"/>
+          <w:szCs w:val="24"/>
+        </w:rPr>
+        <w:t>defferent age groups</w:t>
       </w:r>
       <w:r>
         <w:rPr>
@@ -2008,7 +1972,7 @@
           <w:szCs w:val="28"/>
         </w:rPr>
       </w:pPr>
-      <w:bookmarkStart w:id="1" w:name="_Toc445481580"/>
+      <w:bookmarkStart w:id="1" w:name="_Toc445493276"/>
       <w:r>
         <w:rPr>
           <w:sz w:val="28"/>
@@ -2031,23 +1995,7 @@
           <w:sz w:val="24"/>
           <w:szCs w:val="24"/>
         </w:rPr>
-        <w:t xml:space="preserve">From the user analysis that has been done by the team, a set of </w:t>
-      </w:r>
-      <w:proofErr w:type="spellStart"/>
-      <w:r>
-        <w:rPr>
-          <w:sz w:val="24"/>
-          <w:szCs w:val="24"/>
-        </w:rPr>
-        <w:t>requirments</w:t>
-      </w:r>
-      <w:proofErr w:type="spellEnd"/>
-      <w:r>
-        <w:rPr>
-          <w:sz w:val="24"/>
-          <w:szCs w:val="24"/>
-        </w:rPr>
-        <w:t xml:space="preserve"> has been deduced. The </w:t>
+        <w:t xml:space="preserve">From the user analysis that has been done by the team, a set of requirments has been deduced. The </w:t>
       </w:r>
       <w:r>
         <w:rPr>
@@ -2080,21 +2028,13 @@
     </w:p>
     <w:p>
       <w:pPr>
-        <w:spacing w:line="480" w:lineRule="auto"/>
-        <w:rPr>
-          <w:b/>
-          <w:sz w:val="24"/>
-          <w:szCs w:val="24"/>
-        </w:rPr>
-      </w:pPr>
-      <w:r>
-        <w:rPr>
-          <w:b/>
-          <w:sz w:val="24"/>
-          <w:szCs w:val="24"/>
-        </w:rPr>
+        <w:pStyle w:val="Heading2"/>
+      </w:pPr>
+      <w:bookmarkStart w:id="2" w:name="_Toc445493277"/>
+      <w:r>
         <w:t>Functional requirements:</w:t>
       </w:r>
+      <w:bookmarkEnd w:id="2"/>
     </w:p>
     <w:p>
       <w:pPr>
@@ -2461,20 +2401,9 @@
     </w:p>
     <w:p>
       <w:pPr>
-        <w:spacing w:line="480" w:lineRule="auto"/>
-        <w:ind w:left="360" w:firstLine="0"/>
-        <w:rPr>
-          <w:b/>
-          <w:sz w:val="24"/>
-          <w:szCs w:val="24"/>
-        </w:rPr>
-      </w:pPr>
-      <w:r>
-        <w:rPr>
-          <w:b/>
-          <w:sz w:val="24"/>
-          <w:szCs w:val="24"/>
-        </w:rPr>
+        <w:pStyle w:val="Heading2"/>
+      </w:pPr>
+      <w:r>
         <w:t>Non-Functional requirements:</w:t>
       </w:r>
     </w:p>
@@ -2493,69 +2422,42 @@
         <w:pStyle w:val="ListParagraph"/>
         <w:numPr>
           <w:ilvl w:val="0"/>
-          <w:numId w:val="5"/>
+          <w:numId w:val="36"/>
         </w:numPr>
         <w:spacing w:line="480" w:lineRule="auto"/>
-        <w:rPr>
-          <w:sz w:val="24"/>
-          <w:szCs w:val="24"/>
-        </w:rPr>
-      </w:pPr>
-      <w:r>
-        <w:rPr>
-          <w:sz w:val="24"/>
-          <w:szCs w:val="24"/>
-        </w:rPr>
-        <w:t>The application</w:t>
-      </w:r>
-      <w:r>
-        <w:rPr>
-          <w:sz w:val="24"/>
-          <w:szCs w:val="24"/>
-        </w:rPr>
-        <w:t>s’</w:t>
-      </w:r>
-      <w:r>
-        <w:rPr>
-          <w:sz w:val="24"/>
-          <w:szCs w:val="24"/>
-        </w:rPr>
-        <w:t xml:space="preserve"> user interface </w:t>
-      </w:r>
-      <w:r>
-        <w:rPr>
-          <w:sz w:val="24"/>
-          <w:szCs w:val="24"/>
-        </w:rPr>
-        <w:t>should</w:t>
-      </w:r>
-      <w:r>
-        <w:rPr>
-          <w:sz w:val="24"/>
-          <w:szCs w:val="24"/>
-        </w:rPr>
-        <w:t xml:space="preserve"> be designed </w:t>
-      </w:r>
-      <w:r>
-        <w:rPr>
-          <w:sz w:val="24"/>
-          <w:szCs w:val="24"/>
-        </w:rPr>
-        <w:t>by either</w:t>
-      </w:r>
-      <w:r>
-        <w:rPr>
-          <w:sz w:val="24"/>
-          <w:szCs w:val="24"/>
-        </w:rPr>
-        <w:t xml:space="preserve"> bootstrap or any other available sources</w:t>
-      </w:r>
-      <w:r>
-        <w:rPr>
-          <w:sz w:val="24"/>
-          <w:szCs w:val="24"/>
-        </w:rPr>
-        <w:t xml:space="preserve"> that allows user interface design.</w:t>
+        <w:ind w:left="1170" w:hanging="450"/>
+        <w:rPr>
+          <w:sz w:val="24"/>
+          <w:szCs w:val="24"/>
+        </w:rPr>
+      </w:pPr>
+      <w:r>
+        <w:rPr>
+          <w:sz w:val="24"/>
+          <w:szCs w:val="24"/>
+        </w:rPr>
+        <w:t>The</w:t>
+      </w:r>
+      <w:r>
+        <w:rPr>
+          <w:sz w:val="24"/>
+          <w:szCs w:val="24"/>
+        </w:rPr>
+        <w:t xml:space="preserve"> application shall be available</w:t>
+      </w:r>
+      <w:r>
+        <w:rPr>
+          <w:sz w:val="24"/>
+          <w:szCs w:val="24"/>
+        </w:rPr>
+        <w:t xml:space="preserve"> of </w:t>
+      </w:r>
+      <w:r>
+        <w:rPr>
+          <w:sz w:val="24"/>
+          <w:szCs w:val="24"/>
+        </w:rPr>
+        <w:t>most of the time.</w:t>
       </w:r>
     </w:p>
     <w:p>
@@ -2563,33 +2465,68 @@
         <w:pStyle w:val="ListParagraph"/>
         <w:numPr>
           <w:ilvl w:val="0"/>
-          <w:numId w:val="5"/>
+          <w:numId w:val="36"/>
         </w:numPr>
         <w:spacing w:line="480" w:lineRule="auto"/>
-        <w:rPr>
-          <w:sz w:val="24"/>
-          <w:szCs w:val="24"/>
-        </w:rPr>
-      </w:pPr>
-      <w:r>
-        <w:rPr>
-          <w:sz w:val="24"/>
-          <w:szCs w:val="24"/>
-        </w:rPr>
-        <w:t>The overall architecture that the team will be following for example: Host server APIs, Database, UI server and design.</w:t>
-      </w:r>
-    </w:p>
-    <w:p>
-      <w:pPr>
-        <w:pStyle w:val="ListParagraph"/>
-        <w:spacing w:line="480" w:lineRule="auto"/>
-        <w:ind w:left="1080" w:firstLine="0"/>
-        <w:rPr>
-          <w:b/>
-          <w:sz w:val="24"/>
-          <w:szCs w:val="24"/>
-        </w:rPr>
-      </w:pPr>
+        <w:ind w:left="1170" w:hanging="450"/>
+        <w:rPr>
+          <w:sz w:val="24"/>
+          <w:szCs w:val="24"/>
+        </w:rPr>
+      </w:pPr>
+      <w:r>
+        <w:rPr>
+          <w:sz w:val="24"/>
+          <w:szCs w:val="24"/>
+        </w:rPr>
+        <w:t>The application should have high performance.</w:t>
+      </w:r>
+    </w:p>
+    <w:p>
+      <w:pPr>
+        <w:pStyle w:val="ListParagraph"/>
+        <w:numPr>
+          <w:ilvl w:val="0"/>
+          <w:numId w:val="36"/>
+        </w:numPr>
+        <w:spacing w:line="480" w:lineRule="auto"/>
+        <w:ind w:left="1170" w:hanging="450"/>
+        <w:rPr>
+          <w:sz w:val="24"/>
+          <w:szCs w:val="24"/>
+        </w:rPr>
+      </w:pPr>
+      <w:r>
+        <w:rPr>
+          <w:sz w:val="24"/>
+          <w:szCs w:val="24"/>
+        </w:rPr>
+        <w:t>The application shall allow User Access.</w:t>
+      </w:r>
+      <w:bookmarkStart w:id="3" w:name="_GoBack"/>
+      <w:bookmarkEnd w:id="3"/>
+    </w:p>
+    <w:p>
+      <w:pPr>
+        <w:pStyle w:val="ListParagraph"/>
+        <w:numPr>
+          <w:ilvl w:val="0"/>
+          <w:numId w:val="36"/>
+        </w:numPr>
+        <w:spacing w:line="480" w:lineRule="auto"/>
+        <w:ind w:left="1170" w:hanging="450"/>
+        <w:rPr>
+          <w:sz w:val="24"/>
+          <w:szCs w:val="24"/>
+        </w:rPr>
+      </w:pPr>
+      <w:r>
+        <w:rPr>
+          <w:sz w:val="24"/>
+          <w:szCs w:val="24"/>
+        </w:rPr>
+        <w:t>The application should be reliable.</w:t>
+      </w:r>
     </w:p>
     <w:p>
       <w:pPr>
@@ -2678,11 +2615,11 @@
         <w:pStyle w:val="Heading1"/>
         <w:spacing w:line="480" w:lineRule="auto"/>
       </w:pPr>
-      <w:bookmarkStart w:id="2" w:name="_Toc445481581"/>
+      <w:bookmarkStart w:id="4" w:name="_Toc445493278"/>
       <w:r>
         <w:t>High-Level Designs</w:t>
       </w:r>
-      <w:bookmarkEnd w:id="2"/>
+      <w:bookmarkEnd w:id="4"/>
     </w:p>
     <w:p>
       <w:pPr>
@@ -2819,27 +2756,14 @@
                             <w:r>
                               <w:t xml:space="preserve">Figure </w:t>
                             </w:r>
-                            <w:r>
-                              <w:fldChar w:fldCharType="begin"/>
-                            </w:r>
-                            <w:r>
-                              <w:instrText xml:space="preserve"> SEQ Figure \* ARABIC </w:instrText>
-                            </w:r>
-                            <w:r>
-                              <w:fldChar w:fldCharType="separate"/>
-                            </w:r>
-                            <w:r>
-                              <w:rPr>
-                                <w:noProof/>
-                              </w:rPr>
-                              <w:t>1</w:t>
-                            </w:r>
-                            <w:r>
-                              <w:rPr>
-                                <w:noProof/>
-                              </w:rPr>
-                              <w:fldChar w:fldCharType="end"/>
-                            </w:r>
+                            <w:fldSimple w:instr=" SEQ Figure \* ARABIC ">
+                              <w:r>
+                                <w:rPr>
+                                  <w:noProof/>
+                                </w:rPr>
+                                <w:t>1</w:t>
+                              </w:r>
+                            </w:fldSimple>
                             <w:r>
                               <w:t>: Entity Relationship Diagram of the databases the application will be using</w:t>
                             </w:r>
@@ -2875,27 +2799,14 @@
                       <w:r>
                         <w:t xml:space="preserve">Figure </w:t>
                       </w:r>
-                      <w:r>
-                        <w:fldChar w:fldCharType="begin"/>
-                      </w:r>
-                      <w:r>
-                        <w:instrText xml:space="preserve"> SEQ Figure \* ARABIC </w:instrText>
-                      </w:r>
-                      <w:r>
-                        <w:fldChar w:fldCharType="separate"/>
-                      </w:r>
-                      <w:r>
-                        <w:rPr>
-                          <w:noProof/>
-                        </w:rPr>
-                        <w:t>1</w:t>
-                      </w:r>
-                      <w:r>
-                        <w:rPr>
-                          <w:noProof/>
-                        </w:rPr>
-                        <w:fldChar w:fldCharType="end"/>
-                      </w:r>
+                      <w:fldSimple w:instr=" SEQ Figure \* ARABIC ">
+                        <w:r>
+                          <w:rPr>
+                            <w:noProof/>
+                          </w:rPr>
+                          <w:t>1</w:t>
+                        </w:r>
+                      </w:fldSimple>
                       <w:r>
                         <w:t>: Entity Relationship Diagram of the databases the application will be using</w:t>
                       </w:r>
@@ -3028,14 +2939,27 @@
                             <w:r>
                               <w:t xml:space="preserve">Figure </w:t>
                             </w:r>
-                            <w:fldSimple w:instr=" SEQ Figure \* ARABIC ">
-                              <w:r>
-                                <w:rPr>
-                                  <w:noProof/>
-                                </w:rPr>
-                                <w:t>2</w:t>
-                              </w:r>
-                            </w:fldSimple>
+                            <w:r>
+                              <w:fldChar w:fldCharType="begin"/>
+                            </w:r>
+                            <w:r>
+                              <w:instrText xml:space="preserve"> SEQ Figure \* ARABIC </w:instrText>
+                            </w:r>
+                            <w:r>
+                              <w:fldChar w:fldCharType="separate"/>
+                            </w:r>
+                            <w:r>
+                              <w:rPr>
+                                <w:noProof/>
+                              </w:rPr>
+                              <w:t>2</w:t>
+                            </w:r>
+                            <w:r>
+                              <w:rPr>
+                                <w:noProof/>
+                              </w:rPr>
+                              <w:fldChar w:fldCharType="end"/>
+                            </w:r>
                             <w:r>
                               <w:t>: State Transition Diagram for the Tourist Assist Application</w:t>
                             </w:r>
@@ -3071,14 +2995,27 @@
                       <w:r>
                         <w:t xml:space="preserve">Figure </w:t>
                       </w:r>
-                      <w:fldSimple w:instr=" SEQ Figure \* ARABIC ">
-                        <w:r>
-                          <w:rPr>
-                            <w:noProof/>
-                          </w:rPr>
-                          <w:t>2</w:t>
-                        </w:r>
-                      </w:fldSimple>
+                      <w:r>
+                        <w:fldChar w:fldCharType="begin"/>
+                      </w:r>
+                      <w:r>
+                        <w:instrText xml:space="preserve"> SEQ Figure \* ARABIC </w:instrText>
+                      </w:r>
+                      <w:r>
+                        <w:fldChar w:fldCharType="separate"/>
+                      </w:r>
+                      <w:r>
+                        <w:rPr>
+                          <w:noProof/>
+                        </w:rPr>
+                        <w:t>2</w:t>
+                      </w:r>
+                      <w:r>
+                        <w:rPr>
+                          <w:noProof/>
+                        </w:rPr>
+                        <w:fldChar w:fldCharType="end"/>
+                      </w:r>
                       <w:r>
                         <w:t>: State Transition Diagram for the Tourist Assist Application</w:t>
                       </w:r>
@@ -3392,11 +3329,11 @@
         <w:pStyle w:val="Heading1"/>
         <w:spacing w:line="480" w:lineRule="auto"/>
       </w:pPr>
-      <w:bookmarkStart w:id="3" w:name="_Toc445481582"/>
+      <w:bookmarkStart w:id="5" w:name="_Toc445493279"/>
       <w:r>
         <w:t>Test Plans</w:t>
       </w:r>
-      <w:bookmarkEnd w:id="3"/>
+      <w:bookmarkEnd w:id="5"/>
     </w:p>
     <w:p>
       <w:pPr>
@@ -4038,27 +3975,7 @@
           <w:sz w:val="24"/>
           <w:szCs w:val="24"/>
         </w:rPr>
-        <w:t>Bi-directional traceability (</w:t>
-      </w:r>
-      <w:proofErr w:type="spellStart"/>
-      <w:r>
-        <w:rPr>
-          <w:b/>
-          <w:bCs/>
-          <w:sz w:val="24"/>
-          <w:szCs w:val="24"/>
-        </w:rPr>
-        <w:t>Forward+Backward</w:t>
-      </w:r>
-      <w:proofErr w:type="spellEnd"/>
-      <w:r>
-        <w:rPr>
-          <w:b/>
-          <w:bCs/>
-          <w:sz w:val="24"/>
-          <w:szCs w:val="24"/>
-        </w:rPr>
-        <w:t>): </w:t>
+        <w:t>Bi-directional traceability (Forward+Backward): </w:t>
       </w:r>
       <w:r>
         <w:rPr>
@@ -4770,23 +4687,7 @@
           <w:sz w:val="24"/>
           <w:szCs w:val="24"/>
         </w:rPr>
-        <w:t xml:space="preserve">Is multi-level, so that one </w:t>
-      </w:r>
-      <w:proofErr w:type="gramStart"/>
-      <w:r>
-        <w:rPr>
-          <w:sz w:val="24"/>
-          <w:szCs w:val="24"/>
-        </w:rPr>
-        <w:t>use</w:t>
-      </w:r>
-      <w:proofErr w:type="gramEnd"/>
-      <w:r>
-        <w:rPr>
-          <w:sz w:val="24"/>
-          <w:szCs w:val="24"/>
-        </w:rPr>
-        <w:t xml:space="preserve"> case can use the functionality of another one.</w:t>
+        <w:t>Is multi-level, so that one use case can use the functionality of another one.</w:t>
       </w:r>
     </w:p>
     <w:p>
@@ -6567,23 +6468,7 @@
           <w:sz w:val="24"/>
           <w:szCs w:val="24"/>
         </w:rPr>
-        <w:t xml:space="preserve">Description: Test whether user is able to look up for a </w:t>
-      </w:r>
-      <w:proofErr w:type="spellStart"/>
-      <w:r>
-        <w:rPr>
-          <w:sz w:val="24"/>
-          <w:szCs w:val="24"/>
-        </w:rPr>
-        <w:t>showtime</w:t>
-      </w:r>
-      <w:proofErr w:type="spellEnd"/>
-      <w:r>
-        <w:rPr>
-          <w:sz w:val="24"/>
-          <w:szCs w:val="24"/>
-        </w:rPr>
-        <w:t xml:space="preserve"> nearby current location and get reviews on the selected movie.</w:t>
+        <w:t>Description: Test whether user is able to look up for a showtime nearby current location and get reviews on the selected movie.</w:t>
       </w:r>
     </w:p>
     <w:p>
@@ -6616,23 +6501,7 @@
           <w:sz w:val="24"/>
           <w:szCs w:val="24"/>
         </w:rPr>
-        <w:t xml:space="preserve">Post condition: User should select/click on </w:t>
-      </w:r>
-      <w:proofErr w:type="spellStart"/>
-      <w:r>
-        <w:rPr>
-          <w:sz w:val="24"/>
-          <w:szCs w:val="24"/>
-        </w:rPr>
-        <w:t>showtime</w:t>
-      </w:r>
-      <w:proofErr w:type="spellEnd"/>
-      <w:r>
-        <w:rPr>
-          <w:sz w:val="24"/>
-          <w:szCs w:val="24"/>
-        </w:rPr>
-        <w:t xml:space="preserve"> and get review option</w:t>
+        <w:t>Post condition: User should select/click on showtime and get review option</w:t>
       </w:r>
     </w:p>
     <w:p>
@@ -6715,23 +6584,7 @@
           <w:sz w:val="24"/>
           <w:szCs w:val="24"/>
         </w:rPr>
-        <w:t xml:space="preserve">Look up for </w:t>
-      </w:r>
-      <w:proofErr w:type="spellStart"/>
-      <w:r>
-        <w:rPr>
-          <w:sz w:val="24"/>
-          <w:szCs w:val="24"/>
-        </w:rPr>
-        <w:t>showtime</w:t>
-      </w:r>
-      <w:proofErr w:type="spellEnd"/>
-      <w:r>
-        <w:rPr>
-          <w:sz w:val="24"/>
-          <w:szCs w:val="24"/>
-        </w:rPr>
-        <w:t xml:space="preserve"> option.</w:t>
+        <w:t>Look up for showtime option.</w:t>
       </w:r>
     </w:p>
     <w:p>
@@ -6858,23 +6711,7 @@
           <w:sz w:val="24"/>
           <w:szCs w:val="24"/>
         </w:rPr>
-        <w:t xml:space="preserve">User not able to get the nearby </w:t>
-      </w:r>
-      <w:proofErr w:type="spellStart"/>
-      <w:r>
-        <w:rPr>
-          <w:sz w:val="24"/>
-          <w:szCs w:val="24"/>
-        </w:rPr>
-        <w:t>showtime</w:t>
-      </w:r>
-      <w:proofErr w:type="spellEnd"/>
-      <w:r>
-        <w:rPr>
-          <w:sz w:val="24"/>
-          <w:szCs w:val="24"/>
-        </w:rPr>
-        <w:t>.</w:t>
+        <w:t>User not able to get the nearby showtime.</w:t>
       </w:r>
     </w:p>
     <w:p>
@@ -7986,14 +7823,27 @@
                             <w:r>
                               <w:t xml:space="preserve">Figure </w:t>
                             </w:r>
-                            <w:fldSimple w:instr=" SEQ Figure \* ARABIC ">
-                              <w:r>
-                                <w:rPr>
-                                  <w:noProof/>
-                                </w:rPr>
-                                <w:t>3</w:t>
-                              </w:r>
-                            </w:fldSimple>
+                            <w:r>
+                              <w:fldChar w:fldCharType="begin"/>
+                            </w:r>
+                            <w:r>
+                              <w:instrText xml:space="preserve"> SEQ Figure \* ARABIC </w:instrText>
+                            </w:r>
+                            <w:r>
+                              <w:fldChar w:fldCharType="separate"/>
+                            </w:r>
+                            <w:r>
+                              <w:rPr>
+                                <w:noProof/>
+                              </w:rPr>
+                              <w:t>3</w:t>
+                            </w:r>
+                            <w:r>
+                              <w:rPr>
+                                <w:noProof/>
+                              </w:rPr>
+                              <w:fldChar w:fldCharType="end"/>
+                            </w:r>
                             <w:r>
                               <w:t>: Use-case Diagram showing how the application would normally work when the user interacts with it</w:t>
                             </w:r>
@@ -8029,14 +7879,27 @@
                       <w:r>
                         <w:t xml:space="preserve">Figure </w:t>
                       </w:r>
-                      <w:fldSimple w:instr=" SEQ Figure \* ARABIC ">
-                        <w:r>
-                          <w:rPr>
-                            <w:noProof/>
-                          </w:rPr>
-                          <w:t>3</w:t>
-                        </w:r>
-                      </w:fldSimple>
+                      <w:r>
+                        <w:fldChar w:fldCharType="begin"/>
+                      </w:r>
+                      <w:r>
+                        <w:instrText xml:space="preserve"> SEQ Figure \* ARABIC </w:instrText>
+                      </w:r>
+                      <w:r>
+                        <w:fldChar w:fldCharType="separate"/>
+                      </w:r>
+                      <w:r>
+                        <w:rPr>
+                          <w:noProof/>
+                        </w:rPr>
+                        <w:t>3</w:t>
+                      </w:r>
+                      <w:r>
+                        <w:rPr>
+                          <w:noProof/>
+                        </w:rPr>
+                        <w:fldChar w:fldCharType="end"/>
+                      </w:r>
                       <w:r>
                         <w:t>: Use-case Diagram showing how the application would normally work when the user interacts with it</w:t>
                       </w:r>
@@ -8144,14 +8007,27 @@
                             <w:r>
                               <w:t xml:space="preserve">Figure </w:t>
                             </w:r>
-                            <w:fldSimple w:instr=" SEQ Figure \* ARABIC ">
-                              <w:r>
-                                <w:rPr>
-                                  <w:noProof/>
-                                </w:rPr>
-                                <w:t>4</w:t>
-                              </w:r>
-                            </w:fldSimple>
+                            <w:r>
+                              <w:fldChar w:fldCharType="begin"/>
+                            </w:r>
+                            <w:r>
+                              <w:instrText xml:space="preserve"> SEQ Figure \* ARABIC </w:instrText>
+                            </w:r>
+                            <w:r>
+                              <w:fldChar w:fldCharType="separate"/>
+                            </w:r>
+                            <w:r>
+                              <w:rPr>
+                                <w:noProof/>
+                              </w:rPr>
+                              <w:t>4</w:t>
+                            </w:r>
+                            <w:r>
+                              <w:rPr>
+                                <w:noProof/>
+                              </w:rPr>
+                              <w:fldChar w:fldCharType="end"/>
+                            </w:r>
                             <w:r>
                               <w:t>: Use-case Diagram show how the application would normally work with the user's location</w:t>
                             </w:r>
@@ -8187,14 +8063,27 @@
                       <w:r>
                         <w:t xml:space="preserve">Figure </w:t>
                       </w:r>
-                      <w:fldSimple w:instr=" SEQ Figure \* ARABIC ">
-                        <w:r>
-                          <w:rPr>
-                            <w:noProof/>
-                          </w:rPr>
-                          <w:t>4</w:t>
-                        </w:r>
-                      </w:fldSimple>
+                      <w:r>
+                        <w:fldChar w:fldCharType="begin"/>
+                      </w:r>
+                      <w:r>
+                        <w:instrText xml:space="preserve"> SEQ Figure \* ARABIC </w:instrText>
+                      </w:r>
+                      <w:r>
+                        <w:fldChar w:fldCharType="separate"/>
+                      </w:r>
+                      <w:r>
+                        <w:rPr>
+                          <w:noProof/>
+                        </w:rPr>
+                        <w:t>4</w:t>
+                      </w:r>
+                      <w:r>
+                        <w:rPr>
+                          <w:noProof/>
+                        </w:rPr>
+                        <w:fldChar w:fldCharType="end"/>
+                      </w:r>
                       <w:r>
                         <w:t>: Use-case Diagram show how the application would normally work with the user's location</w:t>
                       </w:r>
@@ -8389,14 +8278,27 @@
                             <w:r>
                               <w:t xml:space="preserve">Figure </w:t>
                             </w:r>
-                            <w:fldSimple w:instr=" SEQ Figure \* ARABIC ">
-                              <w:r>
-                                <w:rPr>
-                                  <w:noProof/>
-                                </w:rPr>
-                                <w:t>5</w:t>
-                              </w:r>
-                            </w:fldSimple>
+                            <w:r>
+                              <w:fldChar w:fldCharType="begin"/>
+                            </w:r>
+                            <w:r>
+                              <w:instrText xml:space="preserve"> SEQ Figure \* ARABIC </w:instrText>
+                            </w:r>
+                            <w:r>
+                              <w:fldChar w:fldCharType="separate"/>
+                            </w:r>
+                            <w:r>
+                              <w:rPr>
+                                <w:noProof/>
+                              </w:rPr>
+                              <w:t>5</w:t>
+                            </w:r>
+                            <w:r>
+                              <w:rPr>
+                                <w:noProof/>
+                              </w:rPr>
+                              <w:fldChar w:fldCharType="end"/>
+                            </w:r>
                             <w:r>
                               <w:t>: Use-case Diagram showing how the user would normally interact with the search function</w:t>
                             </w:r>
@@ -8432,14 +8334,27 @@
                       <w:r>
                         <w:t xml:space="preserve">Figure </w:t>
                       </w:r>
-                      <w:fldSimple w:instr=" SEQ Figure \* ARABIC ">
-                        <w:r>
-                          <w:rPr>
-                            <w:noProof/>
-                          </w:rPr>
-                          <w:t>5</w:t>
-                        </w:r>
-                      </w:fldSimple>
+                      <w:r>
+                        <w:fldChar w:fldCharType="begin"/>
+                      </w:r>
+                      <w:r>
+                        <w:instrText xml:space="preserve"> SEQ Figure \* ARABIC </w:instrText>
+                      </w:r>
+                      <w:r>
+                        <w:fldChar w:fldCharType="separate"/>
+                      </w:r>
+                      <w:r>
+                        <w:rPr>
+                          <w:noProof/>
+                        </w:rPr>
+                        <w:t>5</w:t>
+                      </w:r>
+                      <w:r>
+                        <w:rPr>
+                          <w:noProof/>
+                        </w:rPr>
+                        <w:fldChar w:fldCharType="end"/>
+                      </w:r>
                       <w:r>
                         <w:t>: Use-case Diagram showing how the user would normally interact with the search function</w:t>
                       </w:r>
@@ -8680,14 +8595,30 @@
       <w:r>
         <w:t xml:space="preserve">Figure </w:t>
       </w:r>
-      <w:fldSimple w:instr=" SEQ Figure \* ARABIC ">
-        <w:r>
-          <w:rPr>
-            <w:noProof/>
-          </w:rPr>
-          <w:t>6</w:t>
-        </w:r>
-      </w:fldSimple>
+      <w:r>
+        <w:fldChar w:fldCharType="begin"/>
+      </w:r>
+      <w:r>
+        <w:instrText xml:space="preserve"> SEQ Figure \* AR</w:instrText>
+      </w:r>
+      <w:r>
+        <w:instrText xml:space="preserve">ABIC </w:instrText>
+      </w:r>
+      <w:r>
+        <w:fldChar w:fldCharType="separate"/>
+      </w:r>
+      <w:r>
+        <w:rPr>
+          <w:noProof/>
+        </w:rPr>
+        <w:t>6</w:t>
+      </w:r>
+      <w:r>
+        <w:rPr>
+          <w:noProof/>
+        </w:rPr>
+        <w:fldChar w:fldCharType="end"/>
+      </w:r>
       <w:r>
         <w:t>: Use: Case Diagram showing how the application the user can normally interact with reviews</w:t>
       </w:r>
@@ -8845,8 +8776,6 @@
         </w:rPr>
         <w:t xml:space="preserve"> </w:t>
       </w:r>
-      <w:bookmarkStart w:id="4" w:name="_GoBack"/>
-      <w:bookmarkEnd w:id="4"/>
       <w:r>
         <w:rPr>
           <w:sz w:val="24"/>
@@ -8919,14 +8848,27 @@
                             <w:r>
                               <w:t xml:space="preserve">Figure </w:t>
                             </w:r>
-                            <w:fldSimple w:instr=" SEQ Figure \* ARABIC ">
-                              <w:r>
-                                <w:rPr>
-                                  <w:noProof/>
-                                </w:rPr>
-                                <w:t>9</w:t>
-                              </w:r>
-                            </w:fldSimple>
+                            <w:r>
+                              <w:fldChar w:fldCharType="begin"/>
+                            </w:r>
+                            <w:r>
+                              <w:instrText xml:space="preserve"> SEQ Figure \* ARABIC </w:instrText>
+                            </w:r>
+                            <w:r>
+                              <w:fldChar w:fldCharType="separate"/>
+                            </w:r>
+                            <w:r>
+                              <w:rPr>
+                                <w:noProof/>
+                              </w:rPr>
+                              <w:t>9</w:t>
+                            </w:r>
+                            <w:r>
+                              <w:rPr>
+                                <w:noProof/>
+                              </w:rPr>
+                              <w:fldChar w:fldCharType="end"/>
+                            </w:r>
                             <w:r>
                               <w:t xml:space="preserve">: </w:t>
                             </w:r>
@@ -8953,7 +8895,7 @@
           </mc:Choice>
           <mc:Fallback>
             <w:pict>
-              <v:shape w14:anchorId="1CF440E1" id="Text_x0020_Box_x0020_19" o:spid="_x0000_s1037" type="#_x0000_t202" style="position:absolute;margin-left:55.25pt;margin-top:149.75pt;width:401.75pt;height:10.55pt;z-index:251685888;visibility:visible;mso-wrap-style:square;mso-width-percent:0;mso-wrap-distance-left:9pt;mso-wrap-distance-top:0;mso-wrap-distance-right:9pt;mso-wrap-distance-bottom:0;mso-position-horizontal:absolute;mso-position-horizontal-relative:text;mso-position-vertical:absolute;mso-position-vertical-relative:text;mso-width-percent:0;mso-width-relative:margin;v-text-anchor:top" o:gfxdata="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" stroked="f">
+              <v:shape w14:anchorId="1CF440E1" id="Text_x0020_Box_x0020_19" o:spid="_x0000_s1035" type="#_x0000_t202" style="position:absolute;margin-left:55.25pt;margin-top:149.75pt;width:401.75pt;height:10.55pt;z-index:251685888;visibility:visible;mso-wrap-style:square;mso-width-percent:0;mso-wrap-distance-left:9pt;mso-wrap-distance-top:0;mso-wrap-distance-right:9pt;mso-wrap-distance-bottom:0;mso-position-horizontal:absolute;mso-position-horizontal-relative:text;mso-position-vertical:absolute;mso-position-vertical-relative:text;mso-width-percent:0;mso-width-relative:margin;v-text-anchor:top" o:gfxdata="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" stroked="f">
                 <v:textbox style="mso-fit-shape-to-text:t" inset="0,0,0,0">
                   <w:txbxContent>
                     <w:p>
@@ -8968,14 +8910,27 @@
                       <w:r>
                         <w:t xml:space="preserve">Figure </w:t>
                       </w:r>
-                      <w:fldSimple w:instr=" SEQ Figure \* ARABIC ">
-                        <w:r>
-                          <w:rPr>
-                            <w:noProof/>
-                          </w:rPr>
-                          <w:t>9</w:t>
-                        </w:r>
-                      </w:fldSimple>
+                      <w:r>
+                        <w:fldChar w:fldCharType="begin"/>
+                      </w:r>
+                      <w:r>
+                        <w:instrText xml:space="preserve"> SEQ Figure \* ARABIC </w:instrText>
+                      </w:r>
+                      <w:r>
+                        <w:fldChar w:fldCharType="separate"/>
+                      </w:r>
+                      <w:r>
+                        <w:rPr>
+                          <w:noProof/>
+                        </w:rPr>
+                        <w:t>9</w:t>
+                      </w:r>
+                      <w:r>
+                        <w:rPr>
+                          <w:noProof/>
+                        </w:rPr>
+                        <w:fldChar w:fldCharType="end"/>
+                      </w:r>
                       <w:r>
                         <w:t xml:space="preserve">: </w:t>
                       </w:r>
@@ -12313,6 +12268,119 @@
     </w:lvl>
   </w:abstractNum>
   <w:abstractNum w:abstractNumId="27">
+    <w:nsid w:val="6FF84724"/>
+    <w:multiLevelType w:val="hybridMultilevel"/>
+    <w:tmpl w:val="FCEA6158"/>
+    <w:lvl w:ilvl="0" w:tplc="04090001">
+      <w:start w:val="1"/>
+      <w:numFmt w:val="bullet"/>
+      <w:lvlText w:val=""/>
+      <w:lvlJc w:val="left"/>
+      <w:pPr>
+        <w:ind w:left="1800" w:hanging="360"/>
+      </w:pPr>
+      <w:rPr>
+        <w:rFonts w:ascii="Symbol" w:hAnsi="Symbol" w:hint="default"/>
+      </w:rPr>
+    </w:lvl>
+    <w:lvl w:ilvl="1" w:tplc="04090003" w:tentative="1">
+      <w:start w:val="1"/>
+      <w:numFmt w:val="bullet"/>
+      <w:lvlText w:val="o"/>
+      <w:lvlJc w:val="left"/>
+      <w:pPr>
+        <w:ind w:left="2520" w:hanging="360"/>
+      </w:pPr>
+      <w:rPr>
+        <w:rFonts w:ascii="Courier New" w:hAnsi="Courier New" w:cs="Courier New" w:hint="default"/>
+      </w:rPr>
+    </w:lvl>
+    <w:lvl w:ilvl="2" w:tplc="04090005" w:tentative="1">
+      <w:start w:val="1"/>
+      <w:numFmt w:val="bullet"/>
+      <w:lvlText w:val=""/>
+      <w:lvlJc w:val="left"/>
+      <w:pPr>
+        <w:ind w:left="3240" w:hanging="360"/>
+      </w:pPr>
+      <w:rPr>
+        <w:rFonts w:ascii="Wingdings" w:hAnsi="Wingdings" w:hint="default"/>
+      </w:rPr>
+    </w:lvl>
+    <w:lvl w:ilvl="3" w:tplc="04090001" w:tentative="1">
+      <w:start w:val="1"/>
+      <w:numFmt w:val="bullet"/>
+      <w:lvlText w:val=""/>
+      <w:lvlJc w:val="left"/>
+      <w:pPr>
+        <w:ind w:left="3960" w:hanging="360"/>
+      </w:pPr>
+      <w:rPr>
+        <w:rFonts w:ascii="Symbol" w:hAnsi="Symbol" w:hint="default"/>
+      </w:rPr>
+    </w:lvl>
+    <w:lvl w:ilvl="4" w:tplc="04090003" w:tentative="1">
+      <w:start w:val="1"/>
+      <w:numFmt w:val="bullet"/>
+      <w:lvlText w:val="o"/>
+      <w:lvlJc w:val="left"/>
+      <w:pPr>
+        <w:ind w:left="4680" w:hanging="360"/>
+      </w:pPr>
+      <w:rPr>
+        <w:rFonts w:ascii="Courier New" w:hAnsi="Courier New" w:cs="Courier New" w:hint="default"/>
+      </w:rPr>
+    </w:lvl>
+    <w:lvl w:ilvl="5" w:tplc="04090005" w:tentative="1">
+      <w:start w:val="1"/>
+      <w:numFmt w:val="bullet"/>
+      <w:lvlText w:val=""/>
+      <w:lvlJc w:val="left"/>
+      <w:pPr>
+        <w:ind w:left="5400" w:hanging="360"/>
+      </w:pPr>
+      <w:rPr>
+        <w:rFonts w:ascii="Wingdings" w:hAnsi="Wingdings" w:hint="default"/>
+      </w:rPr>
+    </w:lvl>
+    <w:lvl w:ilvl="6" w:tplc="04090001" w:tentative="1">
+      <w:start w:val="1"/>
+      <w:numFmt w:val="bullet"/>
+      <w:lvlText w:val=""/>
+      <w:lvlJc w:val="left"/>
+      <w:pPr>
+        <w:ind w:left="6120" w:hanging="360"/>
+      </w:pPr>
+      <w:rPr>
+        <w:rFonts w:ascii="Symbol" w:hAnsi="Symbol" w:hint="default"/>
+      </w:rPr>
+    </w:lvl>
+    <w:lvl w:ilvl="7" w:tplc="04090003" w:tentative="1">
+      <w:start w:val="1"/>
+      <w:numFmt w:val="bullet"/>
+      <w:lvlText w:val="o"/>
+      <w:lvlJc w:val="left"/>
+      <w:pPr>
+        <w:ind w:left="6840" w:hanging="360"/>
+      </w:pPr>
+      <w:rPr>
+        <w:rFonts w:ascii="Courier New" w:hAnsi="Courier New" w:cs="Courier New" w:hint="default"/>
+      </w:rPr>
+    </w:lvl>
+    <w:lvl w:ilvl="8" w:tplc="04090005" w:tentative="1">
+      <w:start w:val="1"/>
+      <w:numFmt w:val="bullet"/>
+      <w:lvlText w:val=""/>
+      <w:lvlJc w:val="left"/>
+      <w:pPr>
+        <w:ind w:left="7560" w:hanging="360"/>
+      </w:pPr>
+      <w:rPr>
+        <w:rFonts w:ascii="Wingdings" w:hAnsi="Wingdings" w:hint="default"/>
+      </w:rPr>
+    </w:lvl>
+  </w:abstractNum>
+  <w:abstractNum w:abstractNumId="28">
     <w:nsid w:val="714B28D6"/>
     <w:multiLevelType w:val="hybridMultilevel"/>
     <w:tmpl w:val="848082B0"/>
@@ -12425,7 +12493,7 @@
       </w:rPr>
     </w:lvl>
   </w:abstractNum>
-  <w:abstractNum w:abstractNumId="28">
+  <w:abstractNum w:abstractNumId="29">
     <w:nsid w:val="76B42910"/>
     <w:multiLevelType w:val="hybridMultilevel"/>
     <w:tmpl w:val="1C30AD4E"/>
@@ -12538,7 +12606,7 @@
       </w:rPr>
     </w:lvl>
   </w:abstractNum>
-  <w:abstractNum w:abstractNumId="29">
+  <w:abstractNum w:abstractNumId="30">
     <w:nsid w:val="77572382"/>
     <w:multiLevelType w:val="hybridMultilevel"/>
     <w:tmpl w:val="1FAA0F22"/>
@@ -12651,7 +12719,7 @@
       </w:rPr>
     </w:lvl>
   </w:abstractNum>
-  <w:abstractNum w:abstractNumId="30">
+  <w:abstractNum w:abstractNumId="31">
     <w:nsid w:val="785776AA"/>
     <w:multiLevelType w:val="hybridMultilevel"/>
     <w:tmpl w:val="0388B3EE"/>
@@ -12737,7 +12805,7 @@
       </w:pPr>
     </w:lvl>
   </w:abstractNum>
-  <w:abstractNum w:abstractNumId="31">
+  <w:abstractNum w:abstractNumId="32">
     <w:nsid w:val="79911088"/>
     <w:multiLevelType w:val="hybridMultilevel"/>
     <w:tmpl w:val="DD548DEC"/>
@@ -12851,16 +12919,16 @@
     </w:lvl>
   </w:abstractNum>
   <w:num w:numId="1">
-    <w:abstractNumId w:val="31"/>
+    <w:abstractNumId w:val="32"/>
   </w:num>
   <w:num w:numId="2">
-    <w:abstractNumId w:val="31"/>
+    <w:abstractNumId w:val="32"/>
   </w:num>
   <w:num w:numId="3">
-    <w:abstractNumId w:val="31"/>
+    <w:abstractNumId w:val="32"/>
   </w:num>
   <w:num w:numId="4">
-    <w:abstractNumId w:val="31"/>
+    <w:abstractNumId w:val="32"/>
   </w:num>
   <w:num w:numId="5">
     <w:abstractNumId w:val="19"/>
@@ -12872,7 +12940,7 @@
     <w:abstractNumId w:val="18"/>
   </w:num>
   <w:num w:numId="8">
-    <w:abstractNumId w:val="28"/>
+    <w:abstractNumId w:val="29"/>
   </w:num>
   <w:num w:numId="9">
     <w:abstractNumId w:val="5"/>
@@ -12881,7 +12949,7 @@
     <w:abstractNumId w:val="8"/>
   </w:num>
   <w:num w:numId="11">
-    <w:abstractNumId w:val="27"/>
+    <w:abstractNumId w:val="28"/>
   </w:num>
   <w:num w:numId="12">
     <w:abstractNumId w:val="3"/>
@@ -12935,7 +13003,7 @@
     <w:abstractNumId w:val="17"/>
   </w:num>
   <w:num w:numId="29">
-    <w:abstractNumId w:val="30"/>
+    <w:abstractNumId w:val="31"/>
   </w:num>
   <w:num w:numId="30">
     <w:abstractNumId w:val="20"/>
@@ -12953,7 +13021,10 @@
     <w:abstractNumId w:val="6"/>
   </w:num>
   <w:num w:numId="35">
-    <w:abstractNumId w:val="29"/>
+    <w:abstractNumId w:val="30"/>
+  </w:num>
+  <w:num w:numId="36">
+    <w:abstractNumId w:val="27"/>
   </w:num>
 </w:numbering>
 </file>
@@ -13393,7 +13464,6 @@
     <w:next w:val="Normal"/>
     <w:link w:val="Heading2Char"/>
     <w:uiPriority w:val="9"/>
-    <w:semiHidden/>
     <w:unhideWhenUsed/>
     <w:qFormat/>
     <w:rsid w:val="00B23244"/>
@@ -13668,7 +13738,6 @@
     <w:basedOn w:val="DefaultParagraphFont"/>
     <w:link w:val="Heading2"/>
     <w:uiPriority w:val="9"/>
-    <w:semiHidden/>
     <w:rsid w:val="00B23244"/>
     <w:rPr>
       <w:rFonts w:asciiTheme="majorHAnsi" w:eastAsiaTheme="majorEastAsia" w:hAnsiTheme="majorHAnsi" w:cstheme="majorBidi"/>
@@ -14109,14 +14178,13 @@
     <w:unhideWhenUsed/>
     <w:rsid w:val="00B23244"/>
     <w:pPr>
-      <w:spacing w:before="240" w:after="120"/>
-      <w:ind w:firstLine="0"/>
+      <w:spacing w:before="120"/>
     </w:pPr>
     <w:rPr>
       <w:b/>
       <w:bCs/>
-      <w:caps/>
-      <w:u w:val="single"/>
+      <w:sz w:val="24"/>
+      <w:szCs w:val="24"/>
     </w:rPr>
   </w:style>
   <w:style w:type="paragraph" w:styleId="TOC2">
@@ -14128,12 +14196,11 @@
     <w:unhideWhenUsed/>
     <w:rsid w:val="00B23244"/>
     <w:pPr>
-      <w:ind w:firstLine="0"/>
+      <w:ind w:left="220"/>
     </w:pPr>
     <w:rPr>
       <w:b/>
       <w:bCs/>
-      <w:smallCaps/>
     </w:rPr>
   </w:style>
   <w:style w:type="paragraph" w:styleId="TOC3">
@@ -14145,11 +14212,8 @@
     <w:unhideWhenUsed/>
     <w:rsid w:val="00B23244"/>
     <w:pPr>
-      <w:ind w:firstLine="0"/>
+      <w:ind w:left="440"/>
     </w:pPr>
-    <w:rPr>
-      <w:smallCaps/>
-    </w:rPr>
   </w:style>
   <w:style w:type="paragraph" w:styleId="TOC4">
     <w:name w:val="toc 4"/>
@@ -14160,8 +14224,12 @@
     <w:unhideWhenUsed/>
     <w:rsid w:val="00B23244"/>
     <w:pPr>
-      <w:ind w:firstLine="0"/>
+      <w:ind w:left="660"/>
     </w:pPr>
+    <w:rPr>
+      <w:sz w:val="20"/>
+      <w:szCs w:val="20"/>
+    </w:rPr>
   </w:style>
   <w:style w:type="paragraph" w:styleId="TOC5">
     <w:name w:val="toc 5"/>
@@ -14172,8 +14240,12 @@
     <w:unhideWhenUsed/>
     <w:rsid w:val="00B23244"/>
     <w:pPr>
-      <w:ind w:firstLine="0"/>
+      <w:ind w:left="880"/>
     </w:pPr>
+    <w:rPr>
+      <w:sz w:val="20"/>
+      <w:szCs w:val="20"/>
+    </w:rPr>
   </w:style>
   <w:style w:type="paragraph" w:styleId="TOC6">
     <w:name w:val="toc 6"/>
@@ -14184,8 +14256,12 @@
     <w:unhideWhenUsed/>
     <w:rsid w:val="00B23244"/>
     <w:pPr>
-      <w:ind w:firstLine="0"/>
+      <w:ind w:left="1100"/>
     </w:pPr>
+    <w:rPr>
+      <w:sz w:val="20"/>
+      <w:szCs w:val="20"/>
+    </w:rPr>
   </w:style>
   <w:style w:type="paragraph" w:styleId="TOC7">
     <w:name w:val="toc 7"/>
@@ -14196,8 +14272,12 @@
     <w:unhideWhenUsed/>
     <w:rsid w:val="00B23244"/>
     <w:pPr>
-      <w:ind w:firstLine="0"/>
+      <w:ind w:left="1320"/>
     </w:pPr>
+    <w:rPr>
+      <w:sz w:val="20"/>
+      <w:szCs w:val="20"/>
+    </w:rPr>
   </w:style>
   <w:style w:type="paragraph" w:styleId="TOC8">
     <w:name w:val="toc 8"/>
@@ -14208,8 +14288,12 @@
     <w:unhideWhenUsed/>
     <w:rsid w:val="00B23244"/>
     <w:pPr>
-      <w:ind w:firstLine="0"/>
+      <w:ind w:left="1540"/>
     </w:pPr>
+    <w:rPr>
+      <w:sz w:val="20"/>
+      <w:szCs w:val="20"/>
+    </w:rPr>
   </w:style>
   <w:style w:type="paragraph" w:styleId="TOC9">
     <w:name w:val="toc 9"/>
@@ -14220,8 +14304,12 @@
     <w:unhideWhenUsed/>
     <w:rsid w:val="00B23244"/>
     <w:pPr>
-      <w:ind w:firstLine="0"/>
+      <w:ind w:left="1760"/>
     </w:pPr>
+    <w:rPr>
+      <w:sz w:val="20"/>
+      <w:szCs w:val="20"/>
+    </w:rPr>
   </w:style>
   <w:style w:type="paragraph" w:customStyle="1" w:styleId="Body">
     <w:name w:val="Body"/>
@@ -14242,6 +14330,26 @@
       <w:color w:val="000000"/>
       <w:bdr w:val="nil"/>
     </w:rPr>
+  </w:style>
+  <w:style w:type="paragraph" w:customStyle="1" w:styleId="Style1">
+    <w:name w:val="Style1"/>
+    <w:basedOn w:val="TOC2"/>
+    <w:next w:val="Heading2"/>
+    <w:qFormat/>
+    <w:rsid w:val="00C5538D"/>
+    <w:pPr>
+      <w:ind w:left="720"/>
+    </w:pPr>
+  </w:style>
+  <w:style w:type="paragraph" w:customStyle="1" w:styleId="Heading2x">
+    <w:name w:val="Heading 2x"/>
+    <w:basedOn w:val="TOC2"/>
+    <w:next w:val="Heading2"/>
+    <w:qFormat/>
+    <w:rsid w:val="00C5538D"/>
+    <w:pPr>
+      <w:ind w:left="720"/>
+    </w:pPr>
   </w:style>
 </w:styles>
 </file>
@@ -14488,7 +14596,7 @@
 </file>
 
 <file path=customXml/itemProps1.xml><?xml version="1.0" encoding="utf-8"?>
-<ds:datastoreItem xmlns:ds="http://schemas.openxmlformats.org/officeDocument/2006/customXml" ds:itemID="{3C57A546-A5EB-8740-91B7-EF70C68856F6}">
+<ds:datastoreItem xmlns:ds="http://schemas.openxmlformats.org/officeDocument/2006/customXml" ds:itemID="{0506503D-E52E-0A4A-94EE-143448E9E799}">
   <ds:schemaRefs>
     <ds:schemaRef ds:uri="http://schemas.openxmlformats.org/officeDocument/2006/bibliography"/>
   </ds:schemaRefs>

</xml_diff>